<commit_message>
Termino con la busqueda por ingredientes
</commit_message>
<xml_diff>
--- a/Documentacion/ArquitecturadeSoftware-LetradeObligatorioCaetanoGodoy.docx
+++ b/Documentacion/ArquitecturadeSoftware-LetradeObligatorioCaetanoGodoy.docx
@@ -210,11 +210,40 @@
           <w:ilvl w:val="0"/>
           <w:numId w:val="1"/>
         </w:numPr>
+        <w:shd w:val="clear" w:color="auto" w:fill="92D050"/>
         <w:ind w:hanging="359"/>
         <w:contextualSpacing/>
       </w:pPr>
       <w:r>
         <w:t>...Buscar por ingredientes</w:t>
+      </w:r>
+    </w:p>
+    <w:p>
+      <w:pPr>
+        <w:numPr>
+          <w:ilvl w:val="0"/>
+          <w:numId w:val="1"/>
+        </w:numPr>
+        <w:shd w:val="clear" w:color="auto" w:fill="92D050"/>
+        <w:ind w:hanging="359"/>
+        <w:contextualSpacing/>
+      </w:pPr>
+      <w:r>
+        <w:t>...Subir receta</w:t>
+      </w:r>
+    </w:p>
+    <w:p>
+      <w:pPr>
+        <w:numPr>
+          <w:ilvl w:val="0"/>
+          <w:numId w:val="1"/>
+        </w:numPr>
+        <w:shd w:val="clear" w:color="auto" w:fill="92D050"/>
+        <w:ind w:hanging="359"/>
+        <w:contextualSpacing/>
+      </w:pPr>
+      <w:r>
+        <w:t>...Valorar receta</w:t>
       </w:r>
     </w:p>
     <w:p>
@@ -227,10 +256,13 @@
         <w:contextualSpacing/>
       </w:pPr>
       <w:r>
-        <w:t>...Subir receta</w:t>
-      </w:r>
-      <w:bookmarkStart w:id="3" w:name="_GoBack"/>
-      <w:bookmarkEnd w:id="3"/>
+        <w:t xml:space="preserve">...Top 10 </w:t>
+      </w:r>
+      <w:proofErr w:type="spellStart"/>
+      <w:r>
+        <w:t>busquedas</w:t>
+      </w:r>
+      <w:proofErr w:type="spellEnd"/>
     </w:p>
     <w:p>
       <w:pPr>
@@ -242,37 +274,6 @@
         <w:contextualSpacing/>
       </w:pPr>
       <w:r>
-        <w:t>...Valorar receta</w:t>
-      </w:r>
-    </w:p>
-    <w:p>
-      <w:pPr>
-        <w:numPr>
-          <w:ilvl w:val="0"/>
-          <w:numId w:val="1"/>
-        </w:numPr>
-        <w:ind w:hanging="359"/>
-        <w:contextualSpacing/>
-      </w:pPr>
-      <w:r>
-        <w:t xml:space="preserve">...Top 10 </w:t>
-      </w:r>
-      <w:proofErr w:type="spellStart"/>
-      <w:r>
-        <w:t>busquedas</w:t>
-      </w:r>
-      <w:proofErr w:type="spellEnd"/>
-    </w:p>
-    <w:p>
-      <w:pPr>
-        <w:numPr>
-          <w:ilvl w:val="0"/>
-          <w:numId w:val="1"/>
-        </w:numPr>
-        <w:ind w:hanging="359"/>
-        <w:contextualSpacing/>
-      </w:pPr>
-      <w:r>
         <w:t>...Top 10 usuarios mejor valorados</w:t>
       </w:r>
     </w:p>
@@ -282,13 +283,15 @@
         <w:pStyle w:val="Ttulo1"/>
         <w:contextualSpacing w:val="0"/>
       </w:pPr>
-      <w:bookmarkStart w:id="4" w:name="h.i3rtj9ajnsk5" w:colFirst="0" w:colLast="0"/>
+      <w:bookmarkStart w:id="3" w:name="h.i3rtj9ajnsk5" w:colFirst="0" w:colLast="0"/>
+      <w:bookmarkEnd w:id="3"/>
+    </w:p>
+    <w:p>
+      <w:r>
+        <w:br w:type="page"/>
+      </w:r>
+      <w:bookmarkStart w:id="4" w:name="_GoBack"/>
       <w:bookmarkEnd w:id="4"/>
-    </w:p>
-    <w:p>
-      <w:r>
-        <w:br w:type="page"/>
-      </w:r>
     </w:p>
     <w:p>
       <w:pPr>

</xml_diff>

<commit_message>
Termino con la implementacion del servicio de usuarios mejor valorados
</commit_message>
<xml_diff>
--- a/Documentacion/ArquitecturadeSoftware-LetradeObligatorioCaetanoGodoy.docx
+++ b/Documentacion/ArquitecturadeSoftware-LetradeObligatorioCaetanoGodoy.docx
@@ -53,36 +53,24 @@
         <w:rPr>
           <w:i/>
         </w:rPr>
-        <w:t xml:space="preserve"> que permite a esa persona que llega a su hogar y no sabe que puede cocinar, ingresar los ingredientes principales que tiene a su alcance en la cocina y le devolverá una lista de recetas (ordenadas por valoración) </w:t>
-      </w:r>
+        <w:t xml:space="preserve"> que permite a esa persona que llega a su hogar y no sabe que puede cocinar, ingresar los ingredientes principales que tiene a su alcance en la cocina y le devolverá una lista de recetas (ordenadas por valoración) que puede realizar con esos ingredientes.</w:t>
+      </w:r>
+    </w:p>
+    <w:p>
       <w:r>
         <w:rPr>
           <w:i/>
         </w:rPr>
-        <w:t>que puede realizar con esos ingredientes.</w:t>
-      </w:r>
-    </w:p>
+        <w:t>Se quiere que las recetas puedan consultar de múltiples plataformas, como ser teléfonos celulares y navegadores. El registro de recetas debe poder realizarse de manera asíncrona</w:t>
+      </w:r>
+    </w:p>
+    <w:p/>
     <w:p>
       <w:r>
         <w:rPr>
           <w:i/>
         </w:rPr>
-        <w:t>Se quiere que las recetas puedan consultar de múltiples plataformas, como ser teléfonos celulares y navegadores. El registro de recetas debe poder realizarse de manera asíncrona</w:t>
-      </w:r>
-    </w:p>
-    <w:p/>
-    <w:p>
-      <w:r>
-        <w:rPr>
-          <w:i/>
-        </w:rPr>
-        <w:t>Los interesados en esta gran base d</w:t>
-      </w:r>
-      <w:r>
-        <w:rPr>
-          <w:i/>
-        </w:rPr>
-        <w:t>e datos de recetas y servicios para consultarlas, son los responsables de elGourmetInc.com que se encargaran de desarrollar las distintas interfaces para cada usuario potencial.</w:t>
+        <w:t>Los interesados en esta gran base de datos de recetas y servicios para consultarlas, son los responsables de elGourmetInc.com que se encargaran de desarrollar las distintas interfaces para cada usuario potencial.</w:t>
       </w:r>
     </w:p>
     <w:p/>
@@ -116,27 +104,15 @@
         <w:rPr>
           <w:i/>
         </w:rPr>
-        <w:t xml:space="preserve"> servidor capaz de alma</w:t>
-      </w:r>
+        <w:t xml:space="preserve"> servidor capaz de almacenar recetas y usuarios, y las valoraciones que los usuarios hacen de cada receta. Una receta tendrá un conjunto (máximo 4) de ingredientes principales por los que luego se realizarán las búsquedas.</w:t>
+      </w:r>
+    </w:p>
+    <w:p>
       <w:r>
         <w:rPr>
           <w:i/>
         </w:rPr>
-        <w:t>cenar recetas y usuarios, y las valoraciones que los usuarios hacen de cada receta. Una receta tendrá un conjunto (máximo 4) de ingredientes principales por los que luego se realizarán las búsquedas.</w:t>
-      </w:r>
-    </w:p>
-    <w:p>
-      <w:r>
-        <w:rPr>
-          <w:i/>
-        </w:rPr>
-        <w:t>Un usuario contará con un nombre, contraseña y valoració</w:t>
-      </w:r>
-      <w:r>
-        <w:rPr>
-          <w:i/>
-        </w:rPr>
-        <w:t>n promedio de las recetas subidas si tiene alguna.</w:t>
+        <w:t>Un usuario contará con un nombre, contraseña y valoración promedio de las recetas subidas si tiene alguna.</w:t>
       </w:r>
     </w:p>
     <w:p>
@@ -170,10 +146,7 @@
       <w:bookmarkStart w:id="2" w:name="h.5fllqvycps32" w:colFirst="0" w:colLast="0"/>
       <w:bookmarkEnd w:id="2"/>
       <w:r>
-        <w:t>R</w:t>
-      </w:r>
-      <w:r>
-        <w:t>equerimientos Funcionales</w:t>
+        <w:t>Requerimientos Funcionales</w:t>
       </w:r>
     </w:p>
     <w:p>
@@ -252,6 +225,7 @@
           <w:ilvl w:val="0"/>
           <w:numId w:val="1"/>
         </w:numPr>
+        <w:shd w:val="clear" w:color="auto" w:fill="92D050"/>
         <w:ind w:hanging="359"/>
         <w:contextualSpacing/>
       </w:pPr>
@@ -270,6 +244,7 @@
           <w:ilvl w:val="0"/>
           <w:numId w:val="1"/>
         </w:numPr>
+        <w:shd w:val="clear" w:color="auto" w:fill="92D050"/>
         <w:ind w:hanging="359"/>
         <w:contextualSpacing/>
       </w:pPr>
@@ -284,14 +259,14 @@
         <w:contextualSpacing w:val="0"/>
       </w:pPr>
       <w:bookmarkStart w:id="3" w:name="h.i3rtj9ajnsk5" w:colFirst="0" w:colLast="0"/>
+      <w:bookmarkStart w:id="4" w:name="_GoBack"/>
       <w:bookmarkEnd w:id="3"/>
+      <w:bookmarkEnd w:id="4"/>
     </w:p>
     <w:p>
       <w:r>
         <w:br w:type="page"/>
       </w:r>
-      <w:bookmarkStart w:id="4" w:name="_GoBack"/>
-      <w:bookmarkEnd w:id="4"/>
     </w:p>
     <w:p>
       <w:pPr>
@@ -323,10 +298,7 @@
     </w:p>
     <w:p>
       <w:r>
-        <w:t>RNF 1 -</w:t>
-      </w:r>
-      <w:r>
-        <w:t xml:space="preserve">Multiplataforma, la </w:t>
+        <w:t xml:space="preserve">RNF 1 -Multiplataforma, la </w:t>
       </w:r>
       <w:proofErr w:type="spellStart"/>
       <w:r>
@@ -364,10 +336,7 @@
     </w:p>
     <w:p>
       <w:r>
-        <w:t>RNF 3 - El tiempo de respuesta es importante</w:t>
-      </w:r>
-      <w:r>
-        <w:t xml:space="preserve">, se espera que los usuarios reciban el resultado de una consulta en menos de 5 </w:t>
+        <w:t xml:space="preserve">RNF 3 - El tiempo de respuesta es importante, se espera que los usuarios reciban el resultado de una consulta en menos de 5 </w:t>
       </w:r>
       <w:proofErr w:type="spellStart"/>
       <w:r>
@@ -388,10 +357,7 @@
     </w:p>
     <w:p>
       <w:r>
-        <w:t>RNF 4 - Se</w:t>
-      </w:r>
-      <w:r>
-        <w:t xml:space="preserve"> espera que la </w:t>
+        <w:t xml:space="preserve">RNF 4 - Se espera que la </w:t>
       </w:r>
       <w:proofErr w:type="spellStart"/>
       <w:r>
@@ -435,10 +401,7 @@
     </w:p>
     <w:p>
       <w:r>
-        <w:t>RNF 6 - Se debe desar</w:t>
-      </w:r>
-      <w:r>
-        <w:t>rollar de manera evolutiva/incremental</w:t>
+        <w:t>RNF 6 - Se debe desarrollar de manera evolutiva/incremental</w:t>
       </w:r>
     </w:p>
     <w:p>
@@ -516,12 +479,6 @@
           <w:insideV w:val="single" w:sz="8" w:space="0" w:color="000000"/>
         </w:tblBorders>
         <w:tblLayout w:type="fixed"/>
-        <w:tblCellMar>
-          <w:top w:w="0" w:type="dxa"/>
-          <w:left w:w="0" w:type="dxa"/>
-          <w:bottom w:w="0" w:type="dxa"/>
-          <w:right w:w="0" w:type="dxa"/>
-        </w:tblCellMar>
         <w:tblLook w:val="0600" w:firstRow="0" w:lastRow="0" w:firstColumn="0" w:lastColumn="0" w:noHBand="1" w:noVBand="1"/>
       </w:tblPr>
       <w:tblGrid>
@@ -529,14 +486,6 @@
         <w:gridCol w:w="2895"/>
       </w:tblGrid>
       <w:tr>
-        <w:tblPrEx>
-          <w:tblCellMar>
-            <w:top w:w="0" w:type="dxa"/>
-            <w:left w:w="0" w:type="dxa"/>
-            <w:bottom w:w="0" w:type="dxa"/>
-            <w:right w:w="0" w:type="dxa"/>
-          </w:tblCellMar>
-        </w:tblPrEx>
         <w:tc>
           <w:tcPr>
             <w:tcW w:w="6465" w:type="dxa"/>
@@ -581,14 +530,6 @@
         </w:tc>
       </w:tr>
       <w:tr>
-        <w:tblPrEx>
-          <w:tblCellMar>
-            <w:top w:w="0" w:type="dxa"/>
-            <w:left w:w="0" w:type="dxa"/>
-            <w:bottom w:w="0" w:type="dxa"/>
-            <w:right w:w="0" w:type="dxa"/>
-          </w:tblCellMar>
-        </w:tblPrEx>
         <w:tc>
           <w:tcPr>
             <w:tcW w:w="6465" w:type="dxa"/>
@@ -633,14 +574,6 @@
         </w:tc>
       </w:tr>
       <w:tr>
-        <w:tblPrEx>
-          <w:tblCellMar>
-            <w:top w:w="0" w:type="dxa"/>
-            <w:left w:w="0" w:type="dxa"/>
-            <w:bottom w:w="0" w:type="dxa"/>
-            <w:right w:w="0" w:type="dxa"/>
-          </w:tblCellMar>
-        </w:tblPrEx>
         <w:tc>
           <w:tcPr>
             <w:tcW w:w="6465" w:type="dxa"/>
@@ -1174,12 +1107,6 @@
     <w:tblPr>
       <w:tblStyleRowBandSize w:val="1"/>
       <w:tblStyleColBandSize w:val="1"/>
-      <w:tblCellMar>
-        <w:top w:w="0" w:type="dxa"/>
-        <w:left w:w="0" w:type="dxa"/>
-        <w:bottom w:w="0" w:type="dxa"/>
-        <w:right w:w="0" w:type="dxa"/>
-      </w:tblCellMar>
     </w:tblPr>
   </w:style>
 </w:styles>
@@ -1519,12 +1446,6 @@
     <w:tblPr>
       <w:tblStyleRowBandSize w:val="1"/>
       <w:tblStyleColBandSize w:val="1"/>
-      <w:tblCellMar>
-        <w:top w:w="0" w:type="dxa"/>
-        <w:left w:w="0" w:type="dxa"/>
-        <w:bottom w:w="0" w:type="dxa"/>
-        <w:right w:w="0" w:type="dxa"/>
-      </w:tblCellMar>
     </w:tblPr>
   </w:style>
 </w:styles>

</xml_diff>